<commit_message>
add Tugas JOIN, RIGHT JOIN dan LEFT JOIN
</commit_message>
<xml_diff>
--- a/Sadikins/mysql/Tugas Simple Query 2.docx
+++ b/Sadikins/mysql/Tugas Simple Query 2.docx
@@ -9,28 +9,80 @@
           <w:bCs/>
         </w:rPr>
       </w:pPr>
+      <w:proofErr w:type="spellStart"/>
+      <w:proofErr w:type="gramStart"/>
       <w:r>
         <w:rPr>
           <w:b/>
           <w:bCs/>
         </w:rPr>
-        <w:t>Tugas : Simple Query Bagian 2</w:t>
-      </w:r>
-    </w:p>
-    <w:p>
-      <w:pPr>
+        <w:t>Tugas</w:t>
+      </w:r>
+      <w:proofErr w:type="spellEnd"/>
+      <w:r>
         <w:rPr>
           <w:b/>
           <w:bCs/>
         </w:rPr>
-      </w:pPr>
+        <w:t xml:space="preserve"> :</w:t>
+      </w:r>
+      <w:proofErr w:type="gramEnd"/>
       <w:r>
         <w:rPr>
           <w:b/>
           <w:bCs/>
         </w:rPr>
-        <w:t>Nama : Dikdik Muhamad Sadikin</w:t>
-      </w:r>
+        <w:t xml:space="preserve"> Simple Query Bagian 2</w:t>
+      </w:r>
+    </w:p>
+    <w:p>
+      <w:pPr>
+        <w:rPr>
+          <w:b/>
+          <w:bCs/>
+        </w:rPr>
+      </w:pPr>
+      <w:proofErr w:type="gramStart"/>
+      <w:r>
+        <w:rPr>
+          <w:b/>
+          <w:bCs/>
+        </w:rPr>
+        <w:t>Nama :</w:t>
+      </w:r>
+      <w:proofErr w:type="gramEnd"/>
+      <w:r>
+        <w:rPr>
+          <w:b/>
+          <w:bCs/>
+        </w:rPr>
+        <w:t xml:space="preserve"> </w:t>
+      </w:r>
+      <w:proofErr w:type="spellStart"/>
+      <w:r>
+        <w:rPr>
+          <w:b/>
+          <w:bCs/>
+        </w:rPr>
+        <w:t>Dikdik</w:t>
+      </w:r>
+      <w:proofErr w:type="spellEnd"/>
+      <w:r>
+        <w:rPr>
+          <w:b/>
+          <w:bCs/>
+        </w:rPr>
+        <w:t xml:space="preserve"> Muhamad </w:t>
+      </w:r>
+      <w:proofErr w:type="spellStart"/>
+      <w:r>
+        <w:rPr>
+          <w:b/>
+          <w:bCs/>
+        </w:rPr>
+        <w:t>Sadikin</w:t>
+      </w:r>
+      <w:proofErr w:type="spellEnd"/>
     </w:p>
     <w:p/>
     <w:p>
@@ -44,11 +96,75 @@
           <w:rStyle w:val="cm-keyword"/>
         </w:rPr>
       </w:pPr>
-      <w:r>
-        <w:rPr>
-          <w:rStyle w:val="cm-keyword"/>
-        </w:rPr>
-        <w:t xml:space="preserve">Manampilkan data Obat berdasarkan kategori obat </w:t>
+      <w:proofErr w:type="spellStart"/>
+      <w:r>
+        <w:rPr>
+          <w:rStyle w:val="cm-keyword"/>
+        </w:rPr>
+        <w:t>Manampilkan</w:t>
+      </w:r>
+      <w:proofErr w:type="spellEnd"/>
+      <w:r>
+        <w:rPr>
+          <w:rStyle w:val="cm-keyword"/>
+        </w:rPr>
+        <w:t xml:space="preserve"> data </w:t>
+      </w:r>
+      <w:proofErr w:type="spellStart"/>
+      <w:r>
+        <w:rPr>
+          <w:rStyle w:val="cm-keyword"/>
+        </w:rPr>
+        <w:t>Obat</w:t>
+      </w:r>
+      <w:proofErr w:type="spellEnd"/>
+      <w:r>
+        <w:rPr>
+          <w:rStyle w:val="cm-keyword"/>
+        </w:rPr>
+        <w:t xml:space="preserve"> </w:t>
+      </w:r>
+      <w:proofErr w:type="spellStart"/>
+      <w:r>
+        <w:rPr>
+          <w:rStyle w:val="cm-keyword"/>
+        </w:rPr>
+        <w:t>berdasarkan</w:t>
+      </w:r>
+      <w:proofErr w:type="spellEnd"/>
+      <w:r>
+        <w:rPr>
+          <w:rStyle w:val="cm-keyword"/>
+        </w:rPr>
+        <w:t xml:space="preserve"> </w:t>
+      </w:r>
+      <w:proofErr w:type="spellStart"/>
+      <w:r>
+        <w:rPr>
+          <w:rStyle w:val="cm-keyword"/>
+        </w:rPr>
+        <w:t>kategori</w:t>
+      </w:r>
+      <w:proofErr w:type="spellEnd"/>
+      <w:r>
+        <w:rPr>
+          <w:rStyle w:val="cm-keyword"/>
+        </w:rPr>
+        <w:t xml:space="preserve"> </w:t>
+      </w:r>
+      <w:proofErr w:type="spellStart"/>
+      <w:r>
+        <w:rPr>
+          <w:rStyle w:val="cm-keyword"/>
+        </w:rPr>
+        <w:t>obat</w:t>
+      </w:r>
+      <w:proofErr w:type="spellEnd"/>
+      <w:r>
+        <w:rPr>
+          <w:rStyle w:val="cm-keyword"/>
+        </w:rPr>
+        <w:t xml:space="preserve"> </w:t>
       </w:r>
       <w:r>
         <w:rPr>
@@ -60,19 +176,63 @@
         <w:rPr>
           <w:rStyle w:val="cm-keyword"/>
         </w:rPr>
-        <w:t xml:space="preserve"> diurutkan </w:t>
-      </w:r>
-      <w:r>
-        <w:rPr>
-          <w:rStyle w:val="cm-keyword"/>
-        </w:rPr>
-        <w:t xml:space="preserve">dari huruf </w:t>
-      </w:r>
-      <w:r>
-        <w:rPr>
-          <w:rStyle w:val="cm-keyword"/>
-        </w:rPr>
-        <w:t xml:space="preserve"> Z-A</w:t>
+        <w:t xml:space="preserve"> </w:t>
+      </w:r>
+      <w:proofErr w:type="spellStart"/>
+      <w:r>
+        <w:rPr>
+          <w:rStyle w:val="cm-keyword"/>
+        </w:rPr>
+        <w:t>diurutkan</w:t>
+      </w:r>
+      <w:proofErr w:type="spellEnd"/>
+      <w:r>
+        <w:rPr>
+          <w:rStyle w:val="cm-keyword"/>
+        </w:rPr>
+        <w:t xml:space="preserve"> </w:t>
+      </w:r>
+      <w:proofErr w:type="spellStart"/>
+      <w:r>
+        <w:rPr>
+          <w:rStyle w:val="cm-keyword"/>
+        </w:rPr>
+        <w:t>dari</w:t>
+      </w:r>
+      <w:proofErr w:type="spellEnd"/>
+      <w:r>
+        <w:rPr>
+          <w:rStyle w:val="cm-keyword"/>
+        </w:rPr>
+        <w:t xml:space="preserve"> </w:t>
+      </w:r>
+      <w:proofErr w:type="spellStart"/>
+      <w:proofErr w:type="gramStart"/>
+      <w:r>
+        <w:rPr>
+          <w:rStyle w:val="cm-keyword"/>
+        </w:rPr>
+        <w:t>huruf</w:t>
+      </w:r>
+      <w:proofErr w:type="spellEnd"/>
+      <w:r>
+        <w:rPr>
+          <w:rStyle w:val="cm-keyword"/>
+        </w:rPr>
+        <w:t xml:space="preserve"> </w:t>
+      </w:r>
+      <w:r>
+        <w:rPr>
+          <w:rStyle w:val="cm-keyword"/>
+        </w:rPr>
+        <w:t xml:space="preserve"> Z</w:t>
+      </w:r>
+      <w:proofErr w:type="gramEnd"/>
+      <w:r>
+        <w:rPr>
+          <w:rStyle w:val="cm-keyword"/>
+        </w:rPr>
+        <w:t>-A</w:t>
       </w:r>
       <w:r>
         <w:rPr>
@@ -169,7 +329,29 @@
           <w:szCs w:val="20"/>
           <w:shd w:val="clear" w:color="auto" w:fill="E5E5E5"/>
         </w:rPr>
-        <w:t> obat </w:t>
+        <w:t> </w:t>
+      </w:r>
+      <w:proofErr w:type="spellStart"/>
+      <w:r>
+        <w:rPr>
+          <w:rFonts w:ascii="Courier New" w:hAnsi="Courier New" w:cs="Courier New"/>
+          <w:color w:val="444444"/>
+          <w:sz w:val="20"/>
+          <w:szCs w:val="20"/>
+          <w:shd w:val="clear" w:color="auto" w:fill="E5E5E5"/>
+        </w:rPr>
+        <w:t>obat</w:t>
+      </w:r>
+      <w:proofErr w:type="spellEnd"/>
+      <w:r>
+        <w:rPr>
+          <w:rFonts w:ascii="Courier New" w:hAnsi="Courier New" w:cs="Courier New"/>
+          <w:color w:val="444444"/>
+          <w:sz w:val="20"/>
+          <w:szCs w:val="20"/>
+          <w:shd w:val="clear" w:color="auto" w:fill="E5E5E5"/>
+        </w:rPr>
+        <w:t> </w:t>
       </w:r>
       <w:r>
         <w:rPr>
@@ -211,7 +393,29 @@
           <w:szCs w:val="20"/>
           <w:shd w:val="clear" w:color="auto" w:fill="E5E5E5"/>
         </w:rPr>
-        <w:t> kategori_obat </w:t>
+        <w:t> </w:t>
+      </w:r>
+      <w:proofErr w:type="spellStart"/>
+      <w:r>
+        <w:rPr>
+          <w:rFonts w:ascii="Courier New" w:hAnsi="Courier New" w:cs="Courier New"/>
+          <w:color w:val="444444"/>
+          <w:sz w:val="20"/>
+          <w:szCs w:val="20"/>
+          <w:shd w:val="clear" w:color="auto" w:fill="E5E5E5"/>
+        </w:rPr>
+        <w:t>kategori_obat</w:t>
+      </w:r>
+      <w:proofErr w:type="spellEnd"/>
+      <w:r>
+        <w:rPr>
+          <w:rFonts w:ascii="Courier New" w:hAnsi="Courier New" w:cs="Courier New"/>
+          <w:color w:val="444444"/>
+          <w:sz w:val="20"/>
+          <w:szCs w:val="20"/>
+          <w:shd w:val="clear" w:color="auto" w:fill="E5E5E5"/>
+        </w:rPr>
+        <w:t> </w:t>
       </w:r>
       <w:r>
         <w:rPr>
@@ -238,19 +442,38 @@
     </w:p>
     <w:p>
       <w:pPr>
-        <w:ind w:left="360"/>
+        <w:pStyle w:val="ListParagraph"/>
         <w:rPr>
           <w:rStyle w:val="cm-punctuation"/>
-        </w:rPr>
-      </w:pPr>
-      <w:r>
+          <w:rFonts w:ascii="Courier New" w:hAnsi="Courier New" w:cs="Courier New"/>
+          <w:color w:val="444444"/>
+          <w:sz w:val="20"/>
+          <w:szCs w:val="20"/>
+          <w:shd w:val="clear" w:color="auto" w:fill="E5E5E5"/>
+        </w:rPr>
+      </w:pPr>
+    </w:p>
+    <w:p>
+      <w:pPr>
+        <w:pStyle w:val="ListParagraph"/>
         <w:rPr>
           <w:rStyle w:val="cm-punctuation"/>
+          <w:rFonts w:ascii="Courier New" w:hAnsi="Courier New" w:cs="Courier New"/>
+          <w:color w:val="444444"/>
+          <w:sz w:val="20"/>
+          <w:szCs w:val="20"/>
+          <w:shd w:val="clear" w:color="auto" w:fill="E5E5E5"/>
+        </w:rPr>
+      </w:pPr>
+      <w:r>
+        <w:rPr>
+          <w:rStyle w:val="cm-punctuation"/>
+          <w:noProof/>
         </w:rPr>
         <w:drawing>
-          <wp:inline distT="0" distB="0" distL="0" distR="0" wp14:anchorId="75F058EE" wp14:editId="7E0489C7">
-            <wp:extent cx="5972175" cy="2421890"/>
-            <wp:effectExtent l="0" t="0" r="9525" b="0"/>
+          <wp:inline distT="0" distB="0" distL="0" distR="0" wp14:anchorId="22A974E4" wp14:editId="37E221F7">
+            <wp:extent cx="5943600" cy="2410302"/>
+            <wp:effectExtent l="0" t="0" r="0" b="9525"/>
             <wp:docPr id="1" name="Picture 1"/>
             <wp:cNvGraphicFramePr>
               <a:graphicFrameLocks xmlns:a="http://schemas.openxmlformats.org/drawingml/2006/main" noChangeAspect="1"/>
@@ -270,7 +493,7 @@
                   <pic:spPr bwMode="auto">
                     <a:xfrm>
                       <a:off x="0" y="0"/>
-                      <a:ext cx="5972175" cy="2421890"/>
+                      <a:ext cx="5943600" cy="2410302"/>
                     </a:xfrm>
                     <a:prstGeom prst="rect">
                       <a:avLst/>
@@ -293,6 +516,14 @@
     </w:p>
     <w:p>
       <w:pPr>
+        <w:ind w:left="360"/>
+        <w:rPr>
+          <w:rStyle w:val="cm-punctuation"/>
+        </w:rPr>
+      </w:pPr>
+    </w:p>
+    <w:p>
+      <w:pPr>
         <w:pStyle w:val="ListParagraph"/>
         <w:numPr>
           <w:ilvl w:val="0"/>
@@ -302,35 +533,123 @@
           <w:rStyle w:val="cm-keyword"/>
         </w:rPr>
       </w:pPr>
-      <w:r>
-        <w:rPr>
-          <w:rStyle w:val="cm-keyword"/>
-        </w:rPr>
-        <w:t xml:space="preserve">Menampilkan data Obat berdasarkan </w:t>
-      </w:r>
-      <w:r>
-        <w:rPr>
-          <w:rStyle w:val="cm-keyword"/>
-        </w:rPr>
-        <w:t>nama obat yang di</w:t>
-      </w:r>
-      <w:r>
-        <w:rPr>
-          <w:rStyle w:val="cm-keyword"/>
-        </w:rPr>
-        <w:t xml:space="preserve">urutkan </w:t>
-      </w:r>
-      <w:r>
-        <w:rPr>
-          <w:rStyle w:val="cm-keyword"/>
-        </w:rPr>
-        <w:t xml:space="preserve">dari </w:t>
-      </w:r>
-      <w:r>
-        <w:rPr>
-          <w:rStyle w:val="cm-keyword"/>
-        </w:rPr>
-        <w:t xml:space="preserve">huruf </w:t>
+      <w:proofErr w:type="spellStart"/>
+      <w:r>
+        <w:rPr>
+          <w:rStyle w:val="cm-keyword"/>
+        </w:rPr>
+        <w:t>Menampilkan</w:t>
+      </w:r>
+      <w:proofErr w:type="spellEnd"/>
+      <w:r>
+        <w:rPr>
+          <w:rStyle w:val="cm-keyword"/>
+        </w:rPr>
+        <w:t xml:space="preserve"> data </w:t>
+      </w:r>
+      <w:proofErr w:type="spellStart"/>
+      <w:r>
+        <w:rPr>
+          <w:rStyle w:val="cm-keyword"/>
+        </w:rPr>
+        <w:t>Obat</w:t>
+      </w:r>
+      <w:proofErr w:type="spellEnd"/>
+      <w:r>
+        <w:rPr>
+          <w:rStyle w:val="cm-keyword"/>
+        </w:rPr>
+        <w:t xml:space="preserve"> </w:t>
+      </w:r>
+      <w:proofErr w:type="spellStart"/>
+      <w:r>
+        <w:rPr>
+          <w:rStyle w:val="cm-keyword"/>
+        </w:rPr>
+        <w:t>berdasarkan</w:t>
+      </w:r>
+      <w:proofErr w:type="spellEnd"/>
+      <w:r>
+        <w:rPr>
+          <w:rStyle w:val="cm-keyword"/>
+        </w:rPr>
+        <w:t xml:space="preserve"> </w:t>
+      </w:r>
+      <w:proofErr w:type="spellStart"/>
+      <w:r>
+        <w:rPr>
+          <w:rStyle w:val="cm-keyword"/>
+        </w:rPr>
+        <w:t>nama</w:t>
+      </w:r>
+      <w:proofErr w:type="spellEnd"/>
+      <w:r>
+        <w:rPr>
+          <w:rStyle w:val="cm-keyword"/>
+        </w:rPr>
+        <w:t xml:space="preserve"> </w:t>
+      </w:r>
+      <w:proofErr w:type="spellStart"/>
+      <w:r>
+        <w:rPr>
+          <w:rStyle w:val="cm-keyword"/>
+        </w:rPr>
+        <w:t>obat</w:t>
+      </w:r>
+      <w:proofErr w:type="spellEnd"/>
+      <w:r>
+        <w:rPr>
+          <w:rStyle w:val="cm-keyword"/>
+        </w:rPr>
+        <w:t xml:space="preserve"> yang </w:t>
+      </w:r>
+      <w:proofErr w:type="spellStart"/>
+      <w:r>
+        <w:rPr>
+          <w:rStyle w:val="cm-keyword"/>
+        </w:rPr>
+        <w:t>di</w:t>
+      </w:r>
+      <w:r>
+        <w:rPr>
+          <w:rStyle w:val="cm-keyword"/>
+        </w:rPr>
+        <w:t>urutkan</w:t>
+      </w:r>
+      <w:proofErr w:type="spellEnd"/>
+      <w:r>
+        <w:rPr>
+          <w:rStyle w:val="cm-keyword"/>
+        </w:rPr>
+        <w:t xml:space="preserve"> </w:t>
+      </w:r>
+      <w:proofErr w:type="spellStart"/>
+      <w:r>
+        <w:rPr>
+          <w:rStyle w:val="cm-keyword"/>
+        </w:rPr>
+        <w:t>dari</w:t>
+      </w:r>
+      <w:proofErr w:type="spellEnd"/>
+      <w:r>
+        <w:rPr>
+          <w:rStyle w:val="cm-keyword"/>
+        </w:rPr>
+        <w:t xml:space="preserve"> </w:t>
+      </w:r>
+      <w:proofErr w:type="spellStart"/>
+      <w:r>
+        <w:rPr>
+          <w:rStyle w:val="cm-keyword"/>
+        </w:rPr>
+        <w:t>huruf</w:t>
+      </w:r>
+      <w:proofErr w:type="spellEnd"/>
+      <w:r>
+        <w:rPr>
+          <w:rStyle w:val="cm-keyword"/>
+        </w:rPr>
+        <w:t xml:space="preserve"> </w:t>
       </w:r>
       <w:r>
         <w:rPr>
@@ -426,7 +745,29 @@
           <w:szCs w:val="20"/>
           <w:shd w:val="clear" w:color="auto" w:fill="E5E5E5"/>
         </w:rPr>
-        <w:t> obat </w:t>
+        <w:t> </w:t>
+      </w:r>
+      <w:proofErr w:type="spellStart"/>
+      <w:r>
+        <w:rPr>
+          <w:rFonts w:ascii="Courier New" w:hAnsi="Courier New" w:cs="Courier New"/>
+          <w:color w:val="444444"/>
+          <w:sz w:val="20"/>
+          <w:szCs w:val="20"/>
+          <w:shd w:val="clear" w:color="auto" w:fill="E5E5E5"/>
+        </w:rPr>
+        <w:t>obat</w:t>
+      </w:r>
+      <w:proofErr w:type="spellEnd"/>
+      <w:r>
+        <w:rPr>
+          <w:rFonts w:ascii="Courier New" w:hAnsi="Courier New" w:cs="Courier New"/>
+          <w:color w:val="444444"/>
+          <w:sz w:val="20"/>
+          <w:szCs w:val="20"/>
+          <w:shd w:val="clear" w:color="auto" w:fill="E5E5E5"/>
+        </w:rPr>
+        <w:t> </w:t>
       </w:r>
       <w:r>
         <w:rPr>
@@ -468,7 +809,29 @@
           <w:szCs w:val="20"/>
           <w:shd w:val="clear" w:color="auto" w:fill="E5E5E5"/>
         </w:rPr>
-        <w:t> nama_obat </w:t>
+        <w:t> </w:t>
+      </w:r>
+      <w:proofErr w:type="spellStart"/>
+      <w:r>
+        <w:rPr>
+          <w:rFonts w:ascii="Courier New" w:hAnsi="Courier New" w:cs="Courier New"/>
+          <w:color w:val="444444"/>
+          <w:sz w:val="20"/>
+          <w:szCs w:val="20"/>
+          <w:shd w:val="clear" w:color="auto" w:fill="E5E5E5"/>
+        </w:rPr>
+        <w:t>nama_obat</w:t>
+      </w:r>
+      <w:proofErr w:type="spellEnd"/>
+      <w:r>
+        <w:rPr>
+          <w:rFonts w:ascii="Courier New" w:hAnsi="Courier New" w:cs="Courier New"/>
+          <w:color w:val="444444"/>
+          <w:sz w:val="20"/>
+          <w:szCs w:val="20"/>
+          <w:shd w:val="clear" w:color="auto" w:fill="E5E5E5"/>
+        </w:rPr>
+        <w:t> </w:t>
       </w:r>
       <w:r>
         <w:rPr>
@@ -506,6 +869,9 @@
         </w:rPr>
       </w:pPr>
       <w:r>
+        <w:rPr>
+          <w:noProof/>
+        </w:rPr>
         <w:drawing>
           <wp:inline distT="0" distB="0" distL="0" distR="0" wp14:anchorId="1C0056E1" wp14:editId="79D5D388">
             <wp:extent cx="5943600" cy="2506980"/>
@@ -562,17 +928,89 @@
           <w:rStyle w:val="cm-keyword"/>
         </w:rPr>
       </w:pPr>
-      <w:r>
-        <w:rPr>
-          <w:rStyle w:val="cm-keyword"/>
-        </w:rPr>
-        <w:t xml:space="preserve">Menampilkan data Obat </w:t>
-      </w:r>
-      <w:r>
-        <w:rPr>
-          <w:rStyle w:val="cm-keyword"/>
-        </w:rPr>
-        <w:t xml:space="preserve">berdasarkan nama obat yang mengadung kata “ml” </w:t>
+      <w:proofErr w:type="spellStart"/>
+      <w:r>
+        <w:rPr>
+          <w:rStyle w:val="cm-keyword"/>
+        </w:rPr>
+        <w:t>Menampilkan</w:t>
+      </w:r>
+      <w:proofErr w:type="spellEnd"/>
+      <w:r>
+        <w:rPr>
+          <w:rStyle w:val="cm-keyword"/>
+        </w:rPr>
+        <w:t xml:space="preserve"> data </w:t>
+      </w:r>
+      <w:proofErr w:type="spellStart"/>
+      <w:r>
+        <w:rPr>
+          <w:rStyle w:val="cm-keyword"/>
+        </w:rPr>
+        <w:t>Obat</w:t>
+      </w:r>
+      <w:proofErr w:type="spellEnd"/>
+      <w:r>
+        <w:rPr>
+          <w:rStyle w:val="cm-keyword"/>
+        </w:rPr>
+        <w:t xml:space="preserve"> </w:t>
+      </w:r>
+      <w:proofErr w:type="spellStart"/>
+      <w:r>
+        <w:rPr>
+          <w:rStyle w:val="cm-keyword"/>
+        </w:rPr>
+        <w:t>berdasarkan</w:t>
+      </w:r>
+      <w:proofErr w:type="spellEnd"/>
+      <w:r>
+        <w:rPr>
+          <w:rStyle w:val="cm-keyword"/>
+        </w:rPr>
+        <w:t xml:space="preserve"> </w:t>
+      </w:r>
+      <w:proofErr w:type="spellStart"/>
+      <w:r>
+        <w:rPr>
+          <w:rStyle w:val="cm-keyword"/>
+        </w:rPr>
+        <w:t>nama</w:t>
+      </w:r>
+      <w:proofErr w:type="spellEnd"/>
+      <w:r>
+        <w:rPr>
+          <w:rStyle w:val="cm-keyword"/>
+        </w:rPr>
+        <w:t xml:space="preserve"> </w:t>
+      </w:r>
+      <w:proofErr w:type="spellStart"/>
+      <w:r>
+        <w:rPr>
+          <w:rStyle w:val="cm-keyword"/>
+        </w:rPr>
+        <w:t>obat</w:t>
+      </w:r>
+      <w:proofErr w:type="spellEnd"/>
+      <w:r>
+        <w:rPr>
+          <w:rStyle w:val="cm-keyword"/>
+        </w:rPr>
+        <w:t xml:space="preserve"> yang </w:t>
+      </w:r>
+      <w:proofErr w:type="spellStart"/>
+      <w:r>
+        <w:rPr>
+          <w:rStyle w:val="cm-keyword"/>
+        </w:rPr>
+        <w:t>mengadung</w:t>
+      </w:r>
+      <w:proofErr w:type="spellEnd"/>
+      <w:r>
+        <w:rPr>
+          <w:rStyle w:val="cm-keyword"/>
+        </w:rPr>
+        <w:t xml:space="preserve"> kata “ml” </w:t>
       </w:r>
     </w:p>
     <w:p>
@@ -663,7 +1101,29 @@
           <w:szCs w:val="20"/>
           <w:shd w:val="clear" w:color="auto" w:fill="E5E5E5"/>
         </w:rPr>
-        <w:t> obat </w:t>
+        <w:t> </w:t>
+      </w:r>
+      <w:proofErr w:type="spellStart"/>
+      <w:r>
+        <w:rPr>
+          <w:rFonts w:ascii="Courier New" w:hAnsi="Courier New" w:cs="Courier New"/>
+          <w:color w:val="444444"/>
+          <w:sz w:val="20"/>
+          <w:szCs w:val="20"/>
+          <w:shd w:val="clear" w:color="auto" w:fill="E5E5E5"/>
+        </w:rPr>
+        <w:t>obat</w:t>
+      </w:r>
+      <w:proofErr w:type="spellEnd"/>
+      <w:r>
+        <w:rPr>
+          <w:rFonts w:ascii="Courier New" w:hAnsi="Courier New" w:cs="Courier New"/>
+          <w:color w:val="444444"/>
+          <w:sz w:val="20"/>
+          <w:szCs w:val="20"/>
+          <w:shd w:val="clear" w:color="auto" w:fill="E5E5E5"/>
+        </w:rPr>
+        <w:t> </w:t>
       </w:r>
       <w:r>
         <w:rPr>
@@ -684,7 +1144,29 @@
           <w:szCs w:val="20"/>
           <w:shd w:val="clear" w:color="auto" w:fill="E5E5E5"/>
         </w:rPr>
-        <w:t> nama_obat </w:t>
+        <w:t> </w:t>
+      </w:r>
+      <w:proofErr w:type="spellStart"/>
+      <w:r>
+        <w:rPr>
+          <w:rFonts w:ascii="Courier New" w:hAnsi="Courier New" w:cs="Courier New"/>
+          <w:color w:val="444444"/>
+          <w:sz w:val="20"/>
+          <w:szCs w:val="20"/>
+          <w:shd w:val="clear" w:color="auto" w:fill="E5E5E5"/>
+        </w:rPr>
+        <w:t>nama_obat</w:t>
+      </w:r>
+      <w:proofErr w:type="spellEnd"/>
+      <w:r>
+        <w:rPr>
+          <w:rFonts w:ascii="Courier New" w:hAnsi="Courier New" w:cs="Courier New"/>
+          <w:color w:val="444444"/>
+          <w:sz w:val="20"/>
+          <w:szCs w:val="20"/>
+          <w:shd w:val="clear" w:color="auto" w:fill="E5E5E5"/>
+        </w:rPr>
+        <w:t> </w:t>
       </w:r>
       <w:hyperlink r:id="rId12" w:anchor="operator_like" w:tgtFrame="mysql_doc" w:history="1">
         <w:r>
@@ -750,7 +1232,9 @@
         <w:pStyle w:val="ListParagraph"/>
       </w:pPr>
       <w:r>
-        <w:lastRenderedPageBreak/>
+        <w:rPr>
+          <w:noProof/>
+        </w:rPr>
         <w:drawing>
           <wp:inline distT="0" distB="0" distL="0" distR="0" wp14:anchorId="5359EB8D" wp14:editId="5A80B0EA">
             <wp:extent cx="5943600" cy="1362710"/>
@@ -804,11 +1288,61 @@
           <w:rStyle w:val="cm-keyword"/>
         </w:rPr>
       </w:pPr>
-      <w:r>
-        <w:rPr>
-          <w:rStyle w:val="cm-keyword"/>
-        </w:rPr>
-        <w:t xml:space="preserve">Menampilkan data transaksi penjualan obat </w:t>
+      <w:proofErr w:type="spellStart"/>
+      <w:r>
+        <w:rPr>
+          <w:rStyle w:val="cm-keyword"/>
+        </w:rPr>
+        <w:t>Menampilkan</w:t>
+      </w:r>
+      <w:proofErr w:type="spellEnd"/>
+      <w:r>
+        <w:rPr>
+          <w:rStyle w:val="cm-keyword"/>
+        </w:rPr>
+        <w:t xml:space="preserve"> data </w:t>
+      </w:r>
+      <w:proofErr w:type="spellStart"/>
+      <w:r>
+        <w:rPr>
+          <w:rStyle w:val="cm-keyword"/>
+        </w:rPr>
+        <w:t>transaksi</w:t>
+      </w:r>
+      <w:proofErr w:type="spellEnd"/>
+      <w:r>
+        <w:rPr>
+          <w:rStyle w:val="cm-keyword"/>
+        </w:rPr>
+        <w:t xml:space="preserve"> </w:t>
+      </w:r>
+      <w:proofErr w:type="spellStart"/>
+      <w:r>
+        <w:rPr>
+          <w:rStyle w:val="cm-keyword"/>
+        </w:rPr>
+        <w:t>penjualan</w:t>
+      </w:r>
+      <w:proofErr w:type="spellEnd"/>
+      <w:r>
+        <w:rPr>
+          <w:rStyle w:val="cm-keyword"/>
+        </w:rPr>
+        <w:t xml:space="preserve"> </w:t>
+      </w:r>
+      <w:proofErr w:type="spellStart"/>
+      <w:r>
+        <w:rPr>
+          <w:rStyle w:val="cm-keyword"/>
+        </w:rPr>
+        <w:t>obat</w:t>
+      </w:r>
+      <w:proofErr w:type="spellEnd"/>
+      <w:r>
+        <w:rPr>
+          <w:rStyle w:val="cm-keyword"/>
+        </w:rPr>
+        <w:t xml:space="preserve"> </w:t>
       </w:r>
     </w:p>
     <w:p>
@@ -1048,6 +1582,9 @@
         <w:pStyle w:val="ListParagraph"/>
       </w:pPr>
       <w:r>
+        <w:rPr>
+          <w:noProof/>
+        </w:rPr>
         <w:drawing>
           <wp:inline distT="0" distB="0" distL="0" distR="0" wp14:anchorId="093FDE6C" wp14:editId="724485DC">
             <wp:extent cx="3562847" cy="2372056"/>
@@ -1101,11 +1638,47 @@
           <w:rStyle w:val="cm-keyword"/>
         </w:rPr>
       </w:pPr>
-      <w:r>
-        <w:rPr>
-          <w:rStyle w:val="cm-keyword"/>
-        </w:rPr>
-        <w:t xml:space="preserve">Menampilkan data total pembelian pelanggan </w:t>
+      <w:proofErr w:type="spellStart"/>
+      <w:r>
+        <w:rPr>
+          <w:rStyle w:val="cm-keyword"/>
+        </w:rPr>
+        <w:t>Menampilkan</w:t>
+      </w:r>
+      <w:proofErr w:type="spellEnd"/>
+      <w:r>
+        <w:rPr>
+          <w:rStyle w:val="cm-keyword"/>
+        </w:rPr>
+        <w:t xml:space="preserve"> data total </w:t>
+      </w:r>
+      <w:proofErr w:type="spellStart"/>
+      <w:r>
+        <w:rPr>
+          <w:rStyle w:val="cm-keyword"/>
+        </w:rPr>
+        <w:t>pembelian</w:t>
+      </w:r>
+      <w:proofErr w:type="spellEnd"/>
+      <w:r>
+        <w:rPr>
+          <w:rStyle w:val="cm-keyword"/>
+        </w:rPr>
+        <w:t xml:space="preserve"> </w:t>
+      </w:r>
+      <w:proofErr w:type="spellStart"/>
+      <w:r>
+        <w:rPr>
+          <w:rStyle w:val="cm-keyword"/>
+        </w:rPr>
+        <w:t>pelanggan</w:t>
+      </w:r>
+      <w:proofErr w:type="spellEnd"/>
+      <w:r>
+        <w:rPr>
+          <w:rStyle w:val="cm-keyword"/>
+        </w:rPr>
+        <w:t xml:space="preserve"> </w:t>
       </w:r>
     </w:p>
     <w:p>
@@ -1341,6 +1914,9 @@
         <w:pStyle w:val="ListParagraph"/>
       </w:pPr>
       <w:r>
+        <w:rPr>
+          <w:noProof/>
+        </w:rPr>
         <w:drawing>
           <wp:inline distT="0" distB="0" distL="0" distR="0" wp14:anchorId="07D05F0F" wp14:editId="3EEDB953">
             <wp:extent cx="3276600" cy="1965960"/>
@@ -1396,9 +1972,53 @@
           <w:numId w:val="1"/>
         </w:numPr>
       </w:pPr>
-      <w:r>
-        <w:lastRenderedPageBreak/>
-        <w:t xml:space="preserve">Menampilkan jumlah penjualan seorang petugas (kasir)  </w:t>
+      <w:proofErr w:type="spellStart"/>
+      <w:r>
+        <w:t>Menampilkan</w:t>
+      </w:r>
+      <w:proofErr w:type="spellEnd"/>
+      <w:r>
+        <w:t xml:space="preserve"> </w:t>
+      </w:r>
+      <w:proofErr w:type="spellStart"/>
+      <w:r>
+        <w:t>jumlah</w:t>
+      </w:r>
+      <w:proofErr w:type="spellEnd"/>
+      <w:r>
+        <w:t xml:space="preserve"> </w:t>
+      </w:r>
+      <w:proofErr w:type="spellStart"/>
+      <w:r>
+        <w:t>penjualan</w:t>
+      </w:r>
+      <w:proofErr w:type="spellEnd"/>
+      <w:r>
+        <w:t xml:space="preserve"> </w:t>
+      </w:r>
+      <w:proofErr w:type="spellStart"/>
+      <w:r>
+        <w:t>seorang</w:t>
+      </w:r>
+      <w:proofErr w:type="spellEnd"/>
+      <w:r>
+        <w:t xml:space="preserve"> </w:t>
+      </w:r>
+      <w:proofErr w:type="spellStart"/>
+      <w:r>
+        <w:t>petugas</w:t>
+      </w:r>
+      <w:proofErr w:type="spellEnd"/>
+      <w:r>
+        <w:t xml:space="preserve"> (</w:t>
+      </w:r>
+      <w:proofErr w:type="spellStart"/>
+      <w:r>
+        <w:t>kasir</w:t>
+      </w:r>
+      <w:proofErr w:type="spellEnd"/>
+      <w:r>
+        <w:t xml:space="preserve">)  </w:t>
       </w:r>
     </w:p>
     <w:p>
@@ -1623,6 +2243,9 @@
         <w:pStyle w:val="ListParagraph"/>
       </w:pPr>
       <w:r>
+        <w:rPr>
+          <w:noProof/>
+        </w:rPr>
         <w:drawing>
           <wp:inline distT="0" distB="0" distL="0" distR="0" wp14:anchorId="5FB96A8B" wp14:editId="67393355">
             <wp:extent cx="3086531" cy="1314633"/>
@@ -1673,9 +2296,43 @@
           <w:numId w:val="1"/>
         </w:numPr>
       </w:pPr>
-      <w:r>
-        <w:t>Menampilkan data total penjualan sesuai hari /tanggal</w:t>
-      </w:r>
+      <w:proofErr w:type="spellStart"/>
+      <w:r>
+        <w:t>Menampilkan</w:t>
+      </w:r>
+      <w:proofErr w:type="spellEnd"/>
+      <w:r>
+        <w:t xml:space="preserve"> data total </w:t>
+      </w:r>
+      <w:proofErr w:type="spellStart"/>
+      <w:r>
+        <w:t>penjualan</w:t>
+      </w:r>
+      <w:proofErr w:type="spellEnd"/>
+      <w:r>
+        <w:t xml:space="preserve"> </w:t>
+      </w:r>
+      <w:proofErr w:type="spellStart"/>
+      <w:r>
+        <w:t>sesuai</w:t>
+      </w:r>
+      <w:proofErr w:type="spellEnd"/>
+      <w:r>
+        <w:t xml:space="preserve"> </w:t>
+      </w:r>
+      <w:proofErr w:type="spellStart"/>
+      <w:r>
+        <w:t>hari</w:t>
+      </w:r>
+      <w:proofErr w:type="spellEnd"/>
+      <w:r>
+        <w:t xml:space="preserve"> /</w:t>
+      </w:r>
+      <w:proofErr w:type="spellStart"/>
+      <w:r>
+        <w:t>tanggal</w:t>
+      </w:r>
+      <w:proofErr w:type="spellEnd"/>
     </w:p>
     <w:p>
       <w:pPr>
@@ -1899,8 +2556,20 @@
           <w:szCs w:val="20"/>
           <w:shd w:val="clear" w:color="auto" w:fill="E5E5E5"/>
         </w:rPr>
-        <w:t> tanggal_transaksi</w:t>
-      </w:r>
+        <w:t> </w:t>
+      </w:r>
+      <w:proofErr w:type="spellStart"/>
+      <w:r>
+        <w:rPr>
+          <w:rFonts w:ascii="Courier New" w:hAnsi="Courier New" w:cs="Courier New"/>
+          <w:color w:val="444444"/>
+          <w:sz w:val="20"/>
+          <w:szCs w:val="20"/>
+          <w:shd w:val="clear" w:color="auto" w:fill="E5E5E5"/>
+        </w:rPr>
+        <w:t>tanggal_transaksi</w:t>
+      </w:r>
+      <w:proofErr w:type="spellEnd"/>
       <w:r>
         <w:rPr>
           <w:rStyle w:val="cm-punctuation"/>
@@ -1926,6 +2595,9 @@
         <w:pStyle w:val="ListParagraph"/>
       </w:pPr>
       <w:r>
+        <w:rPr>
+          <w:noProof/>
+        </w:rPr>
         <w:drawing>
           <wp:inline distT="0" distB="0" distL="0" distR="0" wp14:anchorId="78F821E5" wp14:editId="62395150">
             <wp:extent cx="3801005" cy="1609950"/>
@@ -1971,9 +2643,67 @@
           <w:numId w:val="1"/>
         </w:numPr>
       </w:pPr>
-      <w:r>
-        <w:t>Menampilkan data total penjualan berdasarkan tanggal transaksi pada tanggal 8 atau lebih</w:t>
-      </w:r>
+      <w:proofErr w:type="spellStart"/>
+      <w:r>
+        <w:t>Menampilkan</w:t>
+      </w:r>
+      <w:proofErr w:type="spellEnd"/>
+      <w:r>
+        <w:t xml:space="preserve"> data total </w:t>
+      </w:r>
+      <w:proofErr w:type="spellStart"/>
+      <w:r>
+        <w:t>penjualan</w:t>
+      </w:r>
+      <w:proofErr w:type="spellEnd"/>
+      <w:r>
+        <w:t xml:space="preserve"> </w:t>
+      </w:r>
+      <w:proofErr w:type="spellStart"/>
+      <w:r>
+        <w:t>berdasarkan</w:t>
+      </w:r>
+      <w:proofErr w:type="spellEnd"/>
+      <w:r>
+        <w:t xml:space="preserve"> </w:t>
+      </w:r>
+      <w:proofErr w:type="spellStart"/>
+      <w:r>
+        <w:t>tanggal</w:t>
+      </w:r>
+      <w:proofErr w:type="spellEnd"/>
+      <w:r>
+        <w:t xml:space="preserve"> </w:t>
+      </w:r>
+      <w:proofErr w:type="spellStart"/>
+      <w:r>
+        <w:t>transaksi</w:t>
+      </w:r>
+      <w:proofErr w:type="spellEnd"/>
+      <w:r>
+        <w:t xml:space="preserve"> pada </w:t>
+      </w:r>
+      <w:proofErr w:type="spellStart"/>
+      <w:r>
+        <w:t>tanggal</w:t>
+      </w:r>
+      <w:proofErr w:type="spellEnd"/>
+      <w:r>
+        <w:t xml:space="preserve"> 8 </w:t>
+      </w:r>
+      <w:proofErr w:type="spellStart"/>
+      <w:r>
+        <w:t>atau</w:t>
+      </w:r>
+      <w:proofErr w:type="spellEnd"/>
+      <w:r>
+        <w:t xml:space="preserve"> </w:t>
+      </w:r>
+      <w:proofErr w:type="spellStart"/>
+      <w:r>
+        <w:t>lebih</w:t>
+      </w:r>
+      <w:proofErr w:type="spellEnd"/>
     </w:p>
     <w:p>
       <w:pPr>
@@ -2349,6 +3079,9 @@
         <w:pStyle w:val="ListParagraph"/>
       </w:pPr>
       <w:r>
+        <w:rPr>
+          <w:noProof/>
+        </w:rPr>
         <w:drawing>
           <wp:inline distT="0" distB="0" distL="0" distR="0" wp14:anchorId="2AFCB55C" wp14:editId="3BC661CA">
             <wp:extent cx="4115374" cy="1533739"/>
@@ -2414,18 +3147,80 @@
           <w:numId w:val="1"/>
         </w:numPr>
       </w:pPr>
-      <w:r>
-        <w:lastRenderedPageBreak/>
-        <w:t xml:space="preserve">Menampilkan data total transaksi </w:t>
-      </w:r>
-      <w:r>
-        <w:t xml:space="preserve">berdasarkan </w:t>
-      </w:r>
-      <w:r>
-        <w:t xml:space="preserve">tanggal transaksi </w:t>
-      </w:r>
-      <w:r>
-        <w:t xml:space="preserve">dan diurutkan dari tanggal terkecil </w:t>
+      <w:proofErr w:type="spellStart"/>
+      <w:r>
+        <w:t>Menampilkan</w:t>
+      </w:r>
+      <w:proofErr w:type="spellEnd"/>
+      <w:r>
+        <w:t xml:space="preserve"> data total </w:t>
+      </w:r>
+      <w:proofErr w:type="spellStart"/>
+      <w:r>
+        <w:t>transaksi</w:t>
+      </w:r>
+      <w:proofErr w:type="spellEnd"/>
+      <w:r>
+        <w:t xml:space="preserve"> </w:t>
+      </w:r>
+      <w:proofErr w:type="spellStart"/>
+      <w:r>
+        <w:t>berdasarkan</w:t>
+      </w:r>
+      <w:proofErr w:type="spellEnd"/>
+      <w:r>
+        <w:t xml:space="preserve"> </w:t>
+      </w:r>
+      <w:proofErr w:type="spellStart"/>
+      <w:r>
+        <w:t>tanggal</w:t>
+      </w:r>
+      <w:proofErr w:type="spellEnd"/>
+      <w:r>
+        <w:t xml:space="preserve"> </w:t>
+      </w:r>
+      <w:proofErr w:type="spellStart"/>
+      <w:r>
+        <w:t>transaksi</w:t>
+      </w:r>
+      <w:proofErr w:type="spellEnd"/>
+      <w:r>
+        <w:t xml:space="preserve"> </w:t>
+      </w:r>
+      <w:r>
+        <w:t xml:space="preserve">dan </w:t>
+      </w:r>
+      <w:proofErr w:type="spellStart"/>
+      <w:r>
+        <w:t>diurutkan</w:t>
+      </w:r>
+      <w:proofErr w:type="spellEnd"/>
+      <w:r>
+        <w:t xml:space="preserve"> </w:t>
+      </w:r>
+      <w:proofErr w:type="spellStart"/>
+      <w:r>
+        <w:t>dari</w:t>
+      </w:r>
+      <w:proofErr w:type="spellEnd"/>
+      <w:r>
+        <w:t xml:space="preserve"> </w:t>
+      </w:r>
+      <w:proofErr w:type="spellStart"/>
+      <w:r>
+        <w:t>tanggal</w:t>
+      </w:r>
+      <w:proofErr w:type="spellEnd"/>
+      <w:r>
+        <w:t xml:space="preserve"> </w:t>
+      </w:r>
+      <w:proofErr w:type="spellStart"/>
+      <w:r>
+        <w:t>terkecil</w:t>
+      </w:r>
+      <w:proofErr w:type="spellEnd"/>
+      <w:r>
+        <w:t xml:space="preserve"> </w:t>
       </w:r>
     </w:p>
     <w:p>
@@ -2711,6 +3506,9 @@
         <w:pStyle w:val="ListParagraph"/>
       </w:pPr>
       <w:r>
+        <w:rPr>
+          <w:noProof/>
+        </w:rPr>
         <w:drawing>
           <wp:inline distT="0" distB="0" distL="0" distR="0" wp14:anchorId="3E395571" wp14:editId="388F9835">
             <wp:extent cx="4067743" cy="1581371"/>
@@ -2761,9 +3559,75 @@
           <w:numId w:val="1"/>
         </w:numPr>
       </w:pPr>
-      <w:r>
-        <w:t>Menampilkan data transaksi berdasarkan tanggal transaksi dan diurutkan dari tanggal terbesar</w:t>
-      </w:r>
+      <w:proofErr w:type="spellStart"/>
+      <w:r>
+        <w:t>Menampilkan</w:t>
+      </w:r>
+      <w:proofErr w:type="spellEnd"/>
+      <w:r>
+        <w:t xml:space="preserve"> data </w:t>
+      </w:r>
+      <w:proofErr w:type="spellStart"/>
+      <w:r>
+        <w:t>transaksi</w:t>
+      </w:r>
+      <w:proofErr w:type="spellEnd"/>
+      <w:r>
+        <w:t xml:space="preserve"> </w:t>
+      </w:r>
+      <w:proofErr w:type="spellStart"/>
+      <w:r>
+        <w:t>berdasarkan</w:t>
+      </w:r>
+      <w:proofErr w:type="spellEnd"/>
+      <w:r>
+        <w:t xml:space="preserve"> </w:t>
+      </w:r>
+      <w:proofErr w:type="spellStart"/>
+      <w:r>
+        <w:t>tanggal</w:t>
+      </w:r>
+      <w:proofErr w:type="spellEnd"/>
+      <w:r>
+        <w:t xml:space="preserve"> </w:t>
+      </w:r>
+      <w:proofErr w:type="spellStart"/>
+      <w:r>
+        <w:t>transaksi</w:t>
+      </w:r>
+      <w:proofErr w:type="spellEnd"/>
+      <w:r>
+        <w:t xml:space="preserve"> dan </w:t>
+      </w:r>
+      <w:proofErr w:type="spellStart"/>
+      <w:r>
+        <w:t>diurutkan</w:t>
+      </w:r>
+      <w:proofErr w:type="spellEnd"/>
+      <w:r>
+        <w:t xml:space="preserve"> </w:t>
+      </w:r>
+      <w:proofErr w:type="spellStart"/>
+      <w:r>
+        <w:t>dari</w:t>
+      </w:r>
+      <w:proofErr w:type="spellEnd"/>
+      <w:r>
+        <w:t xml:space="preserve"> </w:t>
+      </w:r>
+      <w:proofErr w:type="spellStart"/>
+      <w:r>
+        <w:t>tanggal</w:t>
+      </w:r>
+      <w:proofErr w:type="spellEnd"/>
+      <w:r>
+        <w:t xml:space="preserve"> </w:t>
+      </w:r>
+      <w:proofErr w:type="spellStart"/>
+      <w:r>
+        <w:t>terbesar</w:t>
+      </w:r>
+      <w:proofErr w:type="spellEnd"/>
     </w:p>
     <w:p>
       <w:pPr>
@@ -3048,6 +3912,9 @@
         <w:pStyle w:val="ListParagraph"/>
       </w:pPr>
       <w:r>
+        <w:rPr>
+          <w:noProof/>
+        </w:rPr>
         <w:drawing>
           <wp:inline distT="0" distB="0" distL="0" distR="0" wp14:anchorId="7C74ABB2" wp14:editId="22EBB5D7">
             <wp:extent cx="4077269" cy="1619476"/>

</xml_diff>